<commit_message>
some change in my resume
</commit_message>
<xml_diff>
--- a/resume/EnglishResume.docx
+++ b/resume/EnglishResume.docx
@@ -4374,7 +4374,7 @@
         </w:numPr>
       </w:pPr>
       <w:r>
-        <w:t>ASP.Net</w:t>
+        <w:t>.Net Core</w:t>
       </w:r>
     </w:p>
     <w:p>
@@ -4385,7 +4385,7 @@
         </w:numPr>
       </w:pPr>
       <w:r>
-        <w:t>ASP.NET MVC</w:t>
+        <w:t>ASP.Net</w:t>
       </w:r>
     </w:p>
     <w:p>
@@ -4396,7 +4396,7 @@
         </w:numPr>
       </w:pPr>
       <w:r>
-        <w:t>Windows Form</w:t>
+        <w:t>ASP.NET MVC</w:t>
       </w:r>
     </w:p>
     <w:p>
@@ -4407,7 +4407,29 @@
         </w:numPr>
       </w:pPr>
       <w:r>
+        <w:t>Windows Form</w:t>
+      </w:r>
+    </w:p>
+    <w:p>
+      <w:pPr>
+        <w:numPr>
+          <w:ilvl w:val="1"/>
+          <w:numId w:val="24"/>
+        </w:numPr>
+      </w:pPr>
+      <w:r>
         <w:t>WPF</w:t>
+      </w:r>
+    </w:p>
+    <w:p>
+      <w:pPr>
+        <w:numPr>
+          <w:ilvl w:val="1"/>
+          <w:numId w:val="24"/>
+        </w:numPr>
+      </w:pPr>
+      <w:r>
+        <w:t>Entity Framework</w:t>
       </w:r>
     </w:p>
     <w:p>
@@ -4547,6 +4569,7 @@
       </w:pPr>
       <w:proofErr w:type="spellStart"/>
       <w:r>
+        <w:lastRenderedPageBreak/>
         <w:t>VueJS</w:t>
       </w:r>
       <w:proofErr w:type="spellEnd"/>
@@ -4573,7 +4596,6 @@
       </w:pPr>
       <w:proofErr w:type="spellStart"/>
       <w:r>
-        <w:lastRenderedPageBreak/>
         <w:t>leafletJS</w:t>
       </w:r>
       <w:proofErr w:type="spellEnd"/>
@@ -4886,6 +4908,7 @@
         <w:pStyle w:val="Heading2"/>
       </w:pPr>
       <w:r>
+        <w:lastRenderedPageBreak/>
         <w:t xml:space="preserve">Database </w:t>
       </w:r>
     </w:p>
@@ -4910,7 +4933,6 @@
         </w:numPr>
       </w:pPr>
       <w:r>
-        <w:lastRenderedPageBreak/>
         <w:t>Microsoft SQL Server</w:t>
       </w:r>
     </w:p>
@@ -10072,10 +10094,32 @@
       <w:szCs w:val="24"/>
     </w:rPr>
   </w:style>
+  <w:style w:type="paragraph" w:styleId="Heading3">
+    <w:name w:val="heading 3"/>
+    <w:basedOn w:val="Normal"/>
+    <w:next w:val="Normal"/>
+    <w:link w:val="Heading3Char"/>
+    <w:uiPriority w:val="9"/>
+    <w:semiHidden/>
+    <w:unhideWhenUsed/>
+    <w:qFormat/>
+    <w:rsid w:val="005E3742"/>
+    <w:pPr>
+      <w:keepNext/>
+      <w:keepLines/>
+      <w:spacing w:before="40" w:after="0"/>
+      <w:outlineLvl w:val="2"/>
+    </w:pPr>
+    <w:rPr>
+      <w:rFonts w:asciiTheme="majorHAnsi" w:eastAsiaTheme="majorEastAsia" w:hAnsiTheme="majorHAnsi" w:cstheme="majorBidi"/>
+      <w:color w:val="1F3763" w:themeColor="accent1" w:themeShade="7F"/>
+      <w:sz w:val="24"/>
+      <w:szCs w:val="24"/>
+    </w:rPr>
+  </w:style>
   <w:style w:type="character" w:default="1" w:styleId="DefaultParagraphFont">
     <w:name w:val="Default Paragraph Font"/>
     <w:uiPriority w:val="1"/>
-    <w:semiHidden/>
     <w:unhideWhenUsed/>
   </w:style>
   <w:style w:type="table" w:default="1" w:styleId="TableNormal">
@@ -10259,6 +10303,20 @@
     <w:rPr>
       <w:b/>
       <w:bCs/>
+    </w:rPr>
+  </w:style>
+  <w:style w:type="character" w:customStyle="1" w:styleId="Heading3Char">
+    <w:name w:val="Heading 3 Char"/>
+    <w:basedOn w:val="DefaultParagraphFont"/>
+    <w:link w:val="Heading3"/>
+    <w:uiPriority w:val="9"/>
+    <w:semiHidden/>
+    <w:rsid w:val="005E3742"/>
+    <w:rPr>
+      <w:rFonts w:asciiTheme="majorHAnsi" w:eastAsiaTheme="majorEastAsia" w:hAnsiTheme="majorHAnsi" w:cstheme="majorBidi"/>
+      <w:color w:val="1F3763" w:themeColor="accent1" w:themeShade="7F"/>
+      <w:sz w:val="24"/>
+      <w:szCs w:val="24"/>
     </w:rPr>
   </w:style>
 </w:styles>

</xml_diff>

<commit_message>
update my resume and add my website top of my resume
</commit_message>
<xml_diff>
--- a/resume/EnglishResume.docx
+++ b/resume/EnglishResume.docx
@@ -163,6 +163,60 @@
     <w:p/>
     <w:p>
       <w:pPr>
+        <w:shd w:val="clear" w:color="auto" w:fill="D9D9D9" w:themeFill="background1" w:themeFillShade="D9"/>
+        <w:jc w:val="center"/>
+        <w:rPr>
+          <w:b/>
+          <w:bCs/>
+          <w:sz w:val="20"/>
+          <w:szCs w:val="20"/>
+        </w:rPr>
+      </w:pPr>
+      <w:r>
+        <w:rPr>
+          <w:b/>
+          <w:bCs/>
+          <w:sz w:val="20"/>
+          <w:szCs w:val="20"/>
+        </w:rPr>
+        <w:t>For a more comprehensive and detailed view of my resume, please visit my website at</w:t>
+      </w:r>
+    </w:p>
+    <w:p>
+      <w:pPr>
+        <w:shd w:val="clear" w:color="auto" w:fill="D9D9D9" w:themeFill="background1" w:themeFillShade="D9"/>
+        <w:jc w:val="center"/>
+        <w:rPr>
+          <w:b/>
+          <w:bCs/>
+          <w:sz w:val="20"/>
+          <w:szCs w:val="20"/>
+        </w:rPr>
+      </w:pPr>
+      <w:hyperlink r:id="rId7" w:history="1">
+        <w:r>
+          <w:rPr>
+            <w:rStyle w:val="Hyperlink"/>
+            <w:b/>
+            <w:bCs/>
+            <w:sz w:val="20"/>
+            <w:szCs w:val="20"/>
+          </w:rPr>
+          <w:t>https://mahdi-hasanpour.ir</w:t>
+        </w:r>
+      </w:hyperlink>
+      <w:r>
+        <w:rPr>
+          <w:b/>
+          <w:bCs/>
+          <w:sz w:val="20"/>
+          <w:szCs w:val="20"/>
+        </w:rPr>
+        <w:t xml:space="preserve"> </w:t>
+      </w:r>
+    </w:p>
+    <w:p>
+      <w:pPr>
         <w:pStyle w:val="Heading1"/>
       </w:pPr>
       <w:r>
@@ -303,7 +357,15 @@
     </w:p>
     <w:p>
       <w:r>
-        <w:t xml:space="preserve">I am a passionate and results-oriented developer with a strong understanding of both web and software development principles. I have extensive experience in creating and maintaining web applications, as well as developing software solutions. My technical expertise encompasses  C#, ASP.NET Core, SQL Server, PHP, MySQL, </w:t>
+        <w:t xml:space="preserve">I am a passionate and results-oriented developer with a strong understanding of both web and software development principles. I have extensive experience in creating and maintaining web applications, as well as developing software solutions. My technical expertise </w:t>
+      </w:r>
+      <w:proofErr w:type="gramStart"/>
+      <w:r>
+        <w:t>encompasses  C#</w:t>
+      </w:r>
+      <w:proofErr w:type="gramEnd"/>
+      <w:r>
+        <w:t xml:space="preserve">, ASP.NET Core, SQL Server, PHP, MySQL, </w:t>
       </w:r>
       <w:proofErr w:type="spellStart"/>
       <w:r>
@@ -488,6 +550,7 @@
         <w:pStyle w:val="Heading2"/>
       </w:pPr>
       <w:r>
+        <w:lastRenderedPageBreak/>
         <w:t>Asset</w:t>
       </w:r>
       <w:r>
@@ -1345,6 +1408,7 @@
           <w:sz w:val="17"/>
           <w:szCs w:val="17"/>
         </w:rPr>
+        <w:lastRenderedPageBreak/>
         <w:t>Project Description:</w:t>
       </w:r>
       <w:r>
@@ -2301,6 +2365,7 @@
         <w:pStyle w:val="Heading2"/>
       </w:pPr>
       <w:r>
+        <w:lastRenderedPageBreak/>
         <w:t>Gilani Kar Website Technical Support</w:t>
       </w:r>
     </w:p>
@@ -2470,7 +2535,6 @@
       </w:pPr>
       <w:proofErr w:type="spellStart"/>
       <w:r>
-        <w:lastRenderedPageBreak/>
         <w:t>Ajotech</w:t>
       </w:r>
       <w:proofErr w:type="spellEnd"/>
@@ -3281,6 +3345,7 @@
           <w:sz w:val="17"/>
           <w:szCs w:val="17"/>
         </w:rPr>
+        <w:lastRenderedPageBreak/>
         <w:t>Technologies:</w:t>
       </w:r>
       <w:r>
@@ -4235,6 +4300,7 @@
         <w:pStyle w:val="Heading1"/>
       </w:pPr>
       <w:r>
+        <w:lastRenderedPageBreak/>
         <w:t>My Passions &amp; Pursuits</w:t>
       </w:r>
     </w:p>
@@ -4307,7 +4373,6 @@
       </w:pPr>
       <w:proofErr w:type="spellStart"/>
       <w:r>
-        <w:lastRenderedPageBreak/>
         <w:t>JavaScrip</w:t>
       </w:r>
       <w:proofErr w:type="spellEnd"/>
@@ -4564,6 +4629,7 @@
         </w:numPr>
       </w:pPr>
       <w:r>
+        <w:lastRenderedPageBreak/>
         <w:t>AngularJS</w:t>
       </w:r>
     </w:p>
@@ -4648,7 +4714,6 @@
         <w:pStyle w:val="Heading2"/>
       </w:pPr>
       <w:r>
-        <w:lastRenderedPageBreak/>
         <w:t xml:space="preserve">Other Technologies and frameworks </w:t>
       </w:r>
     </w:p>
@@ -4909,6 +4974,7 @@
         </w:numPr>
       </w:pPr>
       <w:r>
+        <w:lastRenderedPageBreak/>
         <w:t>Microservices</w:t>
       </w:r>
     </w:p>
@@ -4982,7 +5048,6 @@
         <w:pStyle w:val="Heading2"/>
       </w:pPr>
       <w:r>
-        <w:lastRenderedPageBreak/>
         <w:t xml:space="preserve">Concepts and principles </w:t>
       </w:r>
     </w:p>
@@ -10151,7 +10216,6 @@
   <w:style w:type="character" w:default="1" w:styleId="DefaultParagraphFont">
     <w:name w:val="Default Paragraph Font"/>
     <w:uiPriority w:val="1"/>
-    <w:semiHidden/>
     <w:unhideWhenUsed/>
   </w:style>
   <w:style w:type="table" w:default="1" w:styleId="TableNormal">

</xml_diff>